<commit_message>
Modificaciones mínimas de código
</commit_message>
<xml_diff>
--- a/Documentación.docx
+++ b/Documentación.docx
@@ -61,7 +61,6 @@
           </w14:textFill>
         </w:rPr>
       </w:pPr>
-      <w:proofErr w:type="spellStart"/>
       <w:r>
         <w:rPr>
           <w:rStyle w:val="Textoennegrita"/>
@@ -88,125 +87,8 @@
             </w14:gradFill>
           </w14:textFill>
         </w:rPr>
-        <w:t>Visión</w:t>
-      </w:r>
-      <w:proofErr w:type="spellEnd"/>
-      <w:r>
-        <w:rPr>
-          <w:rStyle w:val="Textoennegrita"/>
-          <w:b w:val="0"/>
-          <w:color w:val="ED7D31" w:themeColor="accent2"/>
-          <w:sz w:val="72"/>
-          <w:u w:val="single"/>
-          <w14:textOutline w14:w="0" w14:cap="flat" w14:cmpd="sng" w14:algn="ctr">
-            <w14:noFill/>
-            <w14:prstDash w14:val="solid"/>
-            <w14:round/>
-          </w14:textOutline>
-          <w14:textFill>
-            <w14:gradFill>
-              <w14:gsLst>
-                <w14:gs w14:pos="21000">
-                  <w14:srgbClr w14:val="53575C"/>
-                </w14:gs>
-                <w14:gs w14:pos="88000">
-                  <w14:srgbClr w14:val="C5C7CA"/>
-                </w14:gs>
-              </w14:gsLst>
-              <w14:lin w14:ang="5400000" w14:scaled="0"/>
-            </w14:gradFill>
-          </w14:textFill>
-        </w:rPr>
-        <w:t xml:space="preserve"> </w:t>
-      </w:r>
-      <w:proofErr w:type="spellStart"/>
-      <w:r>
-        <w:rPr>
-          <w:rStyle w:val="Textoennegrita"/>
-          <w:b w:val="0"/>
-          <w:color w:val="ED7D31" w:themeColor="accent2"/>
-          <w:sz w:val="72"/>
-          <w:u w:val="single"/>
-          <w14:textOutline w14:w="0" w14:cap="flat" w14:cmpd="sng" w14:algn="ctr">
-            <w14:noFill/>
-            <w14:prstDash w14:val="solid"/>
-            <w14:round/>
-          </w14:textOutline>
-          <w14:textFill>
-            <w14:gradFill>
-              <w14:gsLst>
-                <w14:gs w14:pos="21000">
-                  <w14:srgbClr w14:val="53575C"/>
-                </w14:gs>
-                <w14:gs w14:pos="88000">
-                  <w14:srgbClr w14:val="C5C7CA"/>
-                </w14:gs>
-              </w14:gsLst>
-              <w14:lin w14:ang="5400000" w14:scaled="0"/>
-            </w14:gradFill>
-          </w14:textFill>
-        </w:rPr>
-        <w:t>Por</w:t>
-      </w:r>
-      <w:proofErr w:type="spellEnd"/>
-      <w:r>
-        <w:rPr>
-          <w:rStyle w:val="Textoennegrita"/>
-          <w:b w:val="0"/>
-          <w:color w:val="ED7D31" w:themeColor="accent2"/>
-          <w:sz w:val="72"/>
-          <w:u w:val="single"/>
-          <w14:textOutline w14:w="0" w14:cap="flat" w14:cmpd="sng" w14:algn="ctr">
-            <w14:noFill/>
-            <w14:prstDash w14:val="solid"/>
-            <w14:round/>
-          </w14:textOutline>
-          <w14:textFill>
-            <w14:gradFill>
-              <w14:gsLst>
-                <w14:gs w14:pos="21000">
-                  <w14:srgbClr w14:val="53575C"/>
-                </w14:gs>
-                <w14:gs w14:pos="88000">
-                  <w14:srgbClr w14:val="C5C7CA"/>
-                </w14:gs>
-              </w14:gsLst>
-              <w14:lin w14:ang="5400000" w14:scaled="0"/>
-            </w14:gradFill>
-          </w14:textFill>
-        </w:rPr>
-        <w:t xml:space="preserve"> </w:t>
-      </w:r>
-      <w:proofErr w:type="spellStart"/>
-      <w:r>
-        <w:rPr>
-          <w:rStyle w:val="Textoennegrita"/>
-          <w:b w:val="0"/>
-          <w:color w:val="ED7D31" w:themeColor="accent2"/>
-          <w:sz w:val="72"/>
-          <w:u w:val="single"/>
-          <w14:textOutline w14:w="0" w14:cap="flat" w14:cmpd="sng" w14:algn="ctr">
-            <w14:noFill/>
-            <w14:prstDash w14:val="solid"/>
-            <w14:round/>
-          </w14:textOutline>
-          <w14:textFill>
-            <w14:gradFill>
-              <w14:gsLst>
-                <w14:gs w14:pos="21000">
-                  <w14:srgbClr w14:val="53575C"/>
-                </w14:gs>
-                <w14:gs w14:pos="88000">
-                  <w14:srgbClr w14:val="C5C7CA"/>
-                </w14:gs>
-              </w14:gsLst>
-              <w14:lin w14:ang="5400000" w14:scaled="0"/>
-            </w14:gradFill>
-          </w14:textFill>
-        </w:rPr>
-        <w:t>Computador</w:t>
-      </w:r>
-      <w:proofErr w:type="spellEnd"/>
+        <w:t>Visión Por Computador</w:t>
+      </w:r>
     </w:p>
     <w:p>
       <w:pPr>
@@ -265,7 +147,6 @@
           </w14:textFill>
         </w:rPr>
       </w:pPr>
-      <w:proofErr w:type="spellStart"/>
       <w:r>
         <w:rPr>
           <w:rStyle w:val="Textoennegrita"/>
@@ -291,65 +172,8 @@
             </w14:gradFill>
           </w14:textFill>
         </w:rPr>
-        <w:t>Reconocimiento</w:t>
-      </w:r>
-      <w:proofErr w:type="spellEnd"/>
-      <w:r>
-        <w:rPr>
-          <w:rStyle w:val="Textoennegrita"/>
-          <w:b w:val="0"/>
-          <w:color w:val="ED7D31" w:themeColor="accent2"/>
-          <w:sz w:val="48"/>
-          <w14:textOutline w14:w="0" w14:cap="flat" w14:cmpd="sng" w14:algn="ctr">
-            <w14:noFill/>
-            <w14:prstDash w14:val="solid"/>
-            <w14:round/>
-          </w14:textOutline>
-          <w14:textFill>
-            <w14:gradFill>
-              <w14:gsLst>
-                <w14:gs w14:pos="21000">
-                  <w14:srgbClr w14:val="53575C"/>
-                </w14:gs>
-                <w14:gs w14:pos="88000">
-                  <w14:srgbClr w14:val="C5C7CA"/>
-                </w14:gs>
-              </w14:gsLst>
-              <w14:lin w14:ang="5400000" w14:scaled="0"/>
-            </w14:gradFill>
-          </w14:textFill>
-        </w:rPr>
-        <w:t xml:space="preserve"> de </w:t>
-      </w:r>
-      <w:proofErr w:type="spellStart"/>
-      <w:r>
-        <w:rPr>
-          <w:rStyle w:val="Textoennegrita"/>
-          <w:b w:val="0"/>
-          <w:color w:val="ED7D31" w:themeColor="accent2"/>
-          <w:sz w:val="48"/>
-          <w14:textOutline w14:w="0" w14:cap="flat" w14:cmpd="sng" w14:algn="ctr">
-            <w14:noFill/>
-            <w14:prstDash w14:val="solid"/>
-            <w14:round/>
-          </w14:textOutline>
-          <w14:textFill>
-            <w14:gradFill>
-              <w14:gsLst>
-                <w14:gs w14:pos="21000">
-                  <w14:srgbClr w14:val="53575C"/>
-                </w14:gs>
-                <w14:gs w14:pos="88000">
-                  <w14:srgbClr w14:val="C5C7CA"/>
-                </w14:gs>
-              </w14:gsLst>
-              <w14:lin w14:ang="5400000" w14:scaled="0"/>
-            </w14:gradFill>
-          </w14:textFill>
-        </w:rPr>
-        <w:t>Caras</w:t>
-      </w:r>
-      <w:proofErr w:type="spellEnd"/>
+        <w:t>Reconocimiento de Caras</w:t>
+      </w:r>
     </w:p>
     <w:p>
       <w:pPr>
@@ -374,7 +198,7 @@
       <w:r>
         <w:rPr>
           <w:noProof/>
-          <w:lang w:val="es-ES_tradnl" w:eastAsia="es-ES_tradnl"/>
+          <w:lang w:eastAsia="es-ES_tradnl"/>
         </w:rPr>
         <w:drawing>
           <wp:inline distT="0" distB="0" distL="0" distR="0" wp14:anchorId="30BEE9D4" wp14:editId="271D267C">
@@ -394,7 +218,7 @@
                     </pic:cNvPicPr>
                   </pic:nvPicPr>
                   <pic:blipFill>
-                    <a:blip r:embed="rId6"/>
+                    <a:blip r:embed="rId7"/>
                     <a:stretch>
                       <a:fillRect/>
                     </a:stretch>
@@ -491,28 +315,13 @@
           <w:sz w:val="21"/>
           <w:lang w:val="es-ES"/>
         </w:rPr>
-        <w:t xml:space="preserve">Cristina </w:t>
-      </w:r>
-      <w:proofErr w:type="spellStart"/>
-      <w:r>
-        <w:rPr>
-          <w:sz w:val="21"/>
-          <w:lang w:val="es-ES"/>
-        </w:rPr>
-        <w:t>Zuheros</w:t>
-      </w:r>
-      <w:proofErr w:type="spellEnd"/>
-      <w:r>
-        <w:rPr>
-          <w:sz w:val="21"/>
-          <w:lang w:val="es-ES"/>
-        </w:rPr>
-        <w:t xml:space="preserve"> Montes</w:t>
+        <w:t>Cristina Zuheros Montes</w:t>
       </w:r>
     </w:p>
     <w:p>
       <w:pPr>
         <w:pStyle w:val="Encabezado1"/>
+        <w:jc w:val="both"/>
         <w:rPr>
           <w:lang w:val="es-ES"/>
         </w:rPr>
@@ -525,216 +334,1051 @@
         <w:t>1 Introducción</w:t>
       </w:r>
     </w:p>
-    <w:p/>
-    <w:p/>
+    <w:p>
+      <w:pPr>
+        <w:jc w:val="both"/>
+      </w:pPr>
+    </w:p>
+    <w:p>
+      <w:pPr>
+        <w:jc w:val="both"/>
+      </w:pPr>
+      <w:r>
+        <w:t xml:space="preserve">El objetivo de nuestro trabajo es realizar una técnica con la que podamos reconocer caras en una fotografía. </w:t>
+      </w:r>
+    </w:p>
+    <w:p>
+      <w:pPr>
+        <w:jc w:val="both"/>
+      </w:pPr>
+    </w:p>
+    <w:p>
+      <w:pPr>
+        <w:jc w:val="both"/>
+      </w:pPr>
+      <w:r>
+        <w:t xml:space="preserve">Para realizar esta tarea lo primero que hemos conseguido es una base de datos de rostros [1]. Estos rostros tienen una limitación, cada fotografía es de un solo rostro en distintas condiciones de iluminación. </w:t>
+      </w:r>
+    </w:p>
+    <w:p>
+      <w:pPr>
+        <w:jc w:val="both"/>
+      </w:pPr>
+    </w:p>
+    <w:p>
+      <w:pPr>
+        <w:jc w:val="both"/>
+      </w:pPr>
+      <w:r>
+        <w:t>Algunos problemas que presuponemos de inicio son:</w:t>
+      </w:r>
+    </w:p>
+    <w:p>
+      <w:pPr>
+        <w:pStyle w:val="Prrafodelista"/>
+        <w:numPr>
+          <w:ilvl w:val="0"/>
+          <w:numId w:val="1"/>
+        </w:numPr>
+        <w:jc w:val="both"/>
+      </w:pPr>
+      <w:r>
+        <w:t xml:space="preserve">Nuestro algoritmo tendrá distintos resultados en función de la iluminación. </w:t>
+      </w:r>
+    </w:p>
+    <w:p>
+      <w:pPr>
+        <w:pStyle w:val="Prrafodelista"/>
+        <w:numPr>
+          <w:ilvl w:val="0"/>
+          <w:numId w:val="1"/>
+        </w:numPr>
+        <w:jc w:val="both"/>
+      </w:pPr>
+      <w:r>
+        <w:t>Los rostros no deberían salir en otra posición que no sea vertical.</w:t>
+      </w:r>
+    </w:p>
+    <w:p>
+      <w:pPr>
+        <w:jc w:val="both"/>
+      </w:pPr>
+    </w:p>
+    <w:p>
+      <w:pPr>
+        <w:jc w:val="both"/>
+      </w:pPr>
+      <w:r>
+        <w:t>Por lo tanto, y viendo estos inconvenientes, vamos a proponer una serie de técnicas como son:</w:t>
+      </w:r>
+    </w:p>
+    <w:p>
+      <w:pPr>
+        <w:pStyle w:val="Prrafodelista"/>
+        <w:numPr>
+          <w:ilvl w:val="0"/>
+          <w:numId w:val="1"/>
+        </w:numPr>
+        <w:jc w:val="both"/>
+      </w:pPr>
+      <w:r>
+        <w:t>Pasar imágenes en RGB, de color carne a blanco-negro.</w:t>
+      </w:r>
+    </w:p>
+    <w:p>
+      <w:pPr>
+        <w:pStyle w:val="Prrafodelista"/>
+        <w:numPr>
+          <w:ilvl w:val="0"/>
+          <w:numId w:val="1"/>
+        </w:numPr>
+        <w:jc w:val="both"/>
+      </w:pPr>
+      <w:r>
+        <w:t>Pasar imágenes en RGB a YCrCb, con lo que obtenemos la piel en las imágenes.</w:t>
+      </w:r>
+    </w:p>
+    <w:p>
+      <w:pPr>
+        <w:jc w:val="both"/>
+      </w:pPr>
+    </w:p>
     <w:p>
       <w:pPr>
         <w:pStyle w:val="Encabezado1"/>
-      </w:pPr>
-      <w:r>
-        <w:t xml:space="preserve">2 </w:t>
-      </w:r>
-      <w:proofErr w:type="spellStart"/>
-      <w:r>
-        <w:t>Pasar</w:t>
-      </w:r>
-      <w:proofErr w:type="spellEnd"/>
-      <w:r>
-        <w:t xml:space="preserve"> de color carne a </w:t>
-      </w:r>
-      <w:proofErr w:type="spellStart"/>
-      <w:r>
-        <w:t>blanco</w:t>
-      </w:r>
-      <w:proofErr w:type="spellEnd"/>
-      <w:r>
-        <w:t>-negro</w:t>
-      </w:r>
-    </w:p>
-    <w:p/>
-    <w:p/>
-    <w:p/>
+        <w:jc w:val="both"/>
+      </w:pPr>
+      <w:r>
+        <w:t>2 Pasar de color carne a blanco-negro</w:t>
+      </w:r>
+    </w:p>
+    <w:p>
+      <w:pPr>
+        <w:jc w:val="both"/>
+      </w:pPr>
+      <w:r>
+        <w:t>La primera idea que puede saltar cuando piensas como debería actuar el algoritmo, sería sacar el color carne de una persona y a partir de ahí obtendríamos el cuerpo de esta. Esto supone una limitación, y es que las personas con un tono de piel que no sea color carne (dentro de unos rangos)</w:t>
+      </w:r>
+      <w:r>
+        <w:t xml:space="preserve">, no serán localizadas, como personas con un tono más amarillo, o marrón. </w:t>
+      </w:r>
+    </w:p>
+    <w:p>
+      <w:pPr>
+        <w:jc w:val="both"/>
+      </w:pPr>
+    </w:p>
+    <w:p>
+      <w:pPr>
+        <w:jc w:val="both"/>
+      </w:pPr>
+      <w:r>
+        <w:t xml:space="preserve">Sacada esta idea, se ha buscado cual podría ser el tono color carne medio, para poder tener un algoritmo que tenga buenos resultados. Para ello también tendremos una tolerancia, para que el rango de colores pueda ser más amplio. </w:t>
+      </w:r>
+    </w:p>
+    <w:p>
+      <w:pPr>
+        <w:jc w:val="both"/>
+      </w:pPr>
+    </w:p>
+    <w:p>
+      <w:pPr>
+        <w:jc w:val="both"/>
+      </w:pPr>
+      <w:r>
+        <w:t>Por lo tanto, nuestro algoritmo será:</w:t>
+      </w:r>
+    </w:p>
+    <w:p>
+      <w:pPr>
+        <w:jc w:val="both"/>
+      </w:pPr>
+    </w:p>
+    <w:p>
+      <w:pPr>
+        <w:jc w:val="center"/>
+        <w:rPr>
+          <w:rStyle w:val="nfasissutil"/>
+        </w:rPr>
+      </w:pPr>
+      <w:r>
+        <w:rPr>
+          <w:rStyle w:val="nfasissutil"/>
+        </w:rPr>
+        <w:t>Vector&lt;Mat&gt; DetectarRosa(vector&lt;Mat&gt; imágenes_caras, int tolerancia);</w:t>
+      </w:r>
+    </w:p>
+    <w:p>
+      <w:pPr>
+        <w:jc w:val="both"/>
+      </w:pPr>
+    </w:p>
+    <w:p>
+      <w:pPr>
+        <w:jc w:val="both"/>
+      </w:pPr>
+      <w:r>
+        <w:t>Por lo tanto, nuestro algoritmo recibirá un vector con imágenes y una tolerancia determinada. Este nos devolverá un vector con las imágenes pasadas a blanco-negro.</w:t>
+      </w:r>
+    </w:p>
+    <w:p>
+      <w:pPr>
+        <w:jc w:val="both"/>
+      </w:pPr>
+    </w:p>
+    <w:p>
+      <w:pPr>
+        <w:jc w:val="both"/>
+      </w:pPr>
+      <w:r>
+        <w:t>Tras diferentes pruebas se ha visto que los valores de RGB, que mejor función, junto con la tolerancia, son los siguientes:</w:t>
+      </w:r>
+    </w:p>
+    <w:p>
+      <w:pPr>
+        <w:jc w:val="both"/>
+      </w:pPr>
+    </w:p>
+    <w:p>
+      <w:pPr>
+        <w:jc w:val="center"/>
+        <w:rPr>
+          <w:rStyle w:val="nfasissutil"/>
+        </w:rPr>
+      </w:pPr>
+      <w:r>
+        <w:rPr>
+          <w:rStyle w:val="nfasissutil"/>
+        </w:rPr>
+        <w:t>R=253, G=221, B=201, tolerancia=70</w:t>
+      </w:r>
+    </w:p>
+    <w:p>
+      <w:pPr>
+        <w:jc w:val="both"/>
+      </w:pPr>
+    </w:p>
+    <w:p>
+      <w:pPr>
+        <w:jc w:val="both"/>
+      </w:pPr>
+      <w:r>
+        <w:t>Para estos valores, algunos de los resultados obtenidos son:</w:t>
+      </w:r>
+    </w:p>
+    <w:p>
+      <w:pPr>
+        <w:jc w:val="both"/>
+      </w:pPr>
+    </w:p>
+    <w:p>
+      <w:pPr>
+        <w:jc w:val="both"/>
+      </w:pPr>
+      <w:r>
+        <w:rPr>
+          <w:noProof/>
+          <w:lang w:eastAsia="es-ES_tradnl"/>
+        </w:rPr>
+        <w:lastRenderedPageBreak/>
+        <w:drawing>
+          <wp:inline distT="0" distB="0" distL="0" distR="0" wp14:anchorId="75B904EE" wp14:editId="5A45AE9A">
+            <wp:extent cx="2536874" cy="1676612"/>
+            <wp:effectExtent l="0" t="0" r="3175" b="0"/>
+            <wp:docPr id="3" name="Imagen 3" descr="Francisco/ReconocimientoFacial/salida/4.jpg"/>
+            <wp:cNvGraphicFramePr>
+              <a:graphicFrameLocks xmlns:a="http://schemas.openxmlformats.org/drawingml/2006/main" noChangeAspect="1"/>
+            </wp:cNvGraphicFramePr>
+            <a:graphic xmlns:a="http://schemas.openxmlformats.org/drawingml/2006/main">
+              <a:graphicData uri="http://schemas.openxmlformats.org/drawingml/2006/picture">
+                <pic:pic xmlns:pic="http://schemas.openxmlformats.org/drawingml/2006/picture">
+                  <pic:nvPicPr>
+                    <pic:cNvPr id="0" name="Picture 1" descr="Francisco/ReconocimientoFacial/salida/4.jpg"/>
+                    <pic:cNvPicPr>
+                      <a:picLocks noChangeAspect="1" noChangeArrowheads="1"/>
+                    </pic:cNvPicPr>
+                  </pic:nvPicPr>
+                  <pic:blipFill>
+                    <a:blip r:embed="rId8" cstate="print">
+                      <a:extLst>
+                        <a:ext uri="{28A0092B-C50C-407E-A947-70E740481C1C}">
+                          <a14:useLocalDpi xmlns:a14="http://schemas.microsoft.com/office/drawing/2010/main" val="0"/>
+                        </a:ext>
+                      </a:extLst>
+                    </a:blip>
+                    <a:srcRect/>
+                    <a:stretch>
+                      <a:fillRect/>
+                    </a:stretch>
+                  </pic:blipFill>
+                  <pic:spPr bwMode="auto">
+                    <a:xfrm>
+                      <a:off x="0" y="0"/>
+                      <a:ext cx="2635397" cy="1741725"/>
+                    </a:xfrm>
+                    <a:prstGeom prst="rect">
+                      <a:avLst/>
+                    </a:prstGeom>
+                    <a:noFill/>
+                    <a:ln>
+                      <a:noFill/>
+                    </a:ln>
+                  </pic:spPr>
+                </pic:pic>
+              </a:graphicData>
+            </a:graphic>
+          </wp:inline>
+        </w:drawing>
+      </w:r>
+      <w:r>
+        <w:rPr>
+          <w:noProof/>
+          <w:lang w:eastAsia="es-ES_tradnl"/>
+        </w:rPr>
+        <w:drawing>
+          <wp:inline distT="0" distB="0" distL="0" distR="0" wp14:anchorId="4544BB5E" wp14:editId="0D6EFCBD">
+            <wp:extent cx="2539755" cy="1678517"/>
+            <wp:effectExtent l="0" t="0" r="635" b="0"/>
+            <wp:docPr id="7" name="Imagen 7" descr="Francisco/ReconocimientoFacial/imagenes/image_0005.jpg"/>
+            <wp:cNvGraphicFramePr>
+              <a:graphicFrameLocks xmlns:a="http://schemas.openxmlformats.org/drawingml/2006/main" noChangeAspect="1"/>
+            </wp:cNvGraphicFramePr>
+            <a:graphic xmlns:a="http://schemas.openxmlformats.org/drawingml/2006/main">
+              <a:graphicData uri="http://schemas.openxmlformats.org/drawingml/2006/picture">
+                <pic:pic xmlns:pic="http://schemas.openxmlformats.org/drawingml/2006/picture">
+                  <pic:nvPicPr>
+                    <pic:cNvPr id="0" name="Picture 5" descr="Francisco/ReconocimientoFacial/imagenes/image_0005.jpg"/>
+                    <pic:cNvPicPr>
+                      <a:picLocks noChangeAspect="1" noChangeArrowheads="1"/>
+                    </pic:cNvPicPr>
+                  </pic:nvPicPr>
+                  <pic:blipFill>
+                    <a:blip r:embed="rId9" cstate="print">
+                      <a:extLst>
+                        <a:ext uri="{28A0092B-C50C-407E-A947-70E740481C1C}">
+                          <a14:useLocalDpi xmlns:a14="http://schemas.microsoft.com/office/drawing/2010/main" val="0"/>
+                        </a:ext>
+                      </a:extLst>
+                    </a:blip>
+                    <a:srcRect/>
+                    <a:stretch>
+                      <a:fillRect/>
+                    </a:stretch>
+                  </pic:blipFill>
+                  <pic:spPr bwMode="auto">
+                    <a:xfrm>
+                      <a:off x="0" y="0"/>
+                      <a:ext cx="2559254" cy="1691404"/>
+                    </a:xfrm>
+                    <a:prstGeom prst="rect">
+                      <a:avLst/>
+                    </a:prstGeom>
+                    <a:noFill/>
+                    <a:ln>
+                      <a:noFill/>
+                    </a:ln>
+                  </pic:spPr>
+                </pic:pic>
+              </a:graphicData>
+            </a:graphic>
+          </wp:inline>
+        </w:drawing>
+      </w:r>
+    </w:p>
+    <w:p>
+      <w:pPr>
+        <w:jc w:val="both"/>
+      </w:pPr>
+    </w:p>
+    <w:p>
+      <w:pPr>
+        <w:jc w:val="both"/>
+      </w:pPr>
+      <w:r>
+        <w:rPr>
+          <w:noProof/>
+          <w:lang w:eastAsia="es-ES_tradnl"/>
+        </w:rPr>
+        <w:drawing>
+          <wp:inline distT="0" distB="0" distL="0" distR="0" wp14:anchorId="282B8878" wp14:editId="73A18308">
+            <wp:extent cx="2511002" cy="1659514"/>
+            <wp:effectExtent l="0" t="0" r="3810" b="0"/>
+            <wp:docPr id="4" name="Imagen 4" descr="Francisco/ReconocimientoFacial/salida/3.jpg"/>
+            <wp:cNvGraphicFramePr>
+              <a:graphicFrameLocks xmlns:a="http://schemas.openxmlformats.org/drawingml/2006/main" noChangeAspect="1"/>
+            </wp:cNvGraphicFramePr>
+            <a:graphic xmlns:a="http://schemas.openxmlformats.org/drawingml/2006/main">
+              <a:graphicData uri="http://schemas.openxmlformats.org/drawingml/2006/picture">
+                <pic:pic xmlns:pic="http://schemas.openxmlformats.org/drawingml/2006/picture">
+                  <pic:nvPicPr>
+                    <pic:cNvPr id="0" name="Picture 2" descr="Francisco/ReconocimientoFacial/salida/3.jpg"/>
+                    <pic:cNvPicPr>
+                      <a:picLocks noChangeAspect="1" noChangeArrowheads="1"/>
+                    </pic:cNvPicPr>
+                  </pic:nvPicPr>
+                  <pic:blipFill>
+                    <a:blip r:embed="rId10" cstate="print">
+                      <a:extLst>
+                        <a:ext uri="{28A0092B-C50C-407E-A947-70E740481C1C}">
+                          <a14:useLocalDpi xmlns:a14="http://schemas.microsoft.com/office/drawing/2010/main" val="0"/>
+                        </a:ext>
+                      </a:extLst>
+                    </a:blip>
+                    <a:srcRect/>
+                    <a:stretch>
+                      <a:fillRect/>
+                    </a:stretch>
+                  </pic:blipFill>
+                  <pic:spPr bwMode="auto">
+                    <a:xfrm>
+                      <a:off x="0" y="0"/>
+                      <a:ext cx="2553682" cy="1687721"/>
+                    </a:xfrm>
+                    <a:prstGeom prst="rect">
+                      <a:avLst/>
+                    </a:prstGeom>
+                    <a:noFill/>
+                    <a:ln>
+                      <a:noFill/>
+                    </a:ln>
+                  </pic:spPr>
+                </pic:pic>
+              </a:graphicData>
+            </a:graphic>
+          </wp:inline>
+        </w:drawing>
+      </w:r>
+      <w:r>
+        <w:rPr>
+          <w:noProof/>
+          <w:lang w:eastAsia="es-ES_tradnl"/>
+        </w:rPr>
+        <w:drawing>
+          <wp:inline distT="0" distB="0" distL="0" distR="0" wp14:anchorId="446B8280" wp14:editId="2BE71EE1">
+            <wp:extent cx="2511002" cy="1659514"/>
+            <wp:effectExtent l="0" t="0" r="3810" b="0"/>
+            <wp:docPr id="8" name="Imagen 8" descr="Francisco/ReconocimientoFacial/imagenes/image_0004.jpg"/>
+            <wp:cNvGraphicFramePr>
+              <a:graphicFrameLocks xmlns:a="http://schemas.openxmlformats.org/drawingml/2006/main" noChangeAspect="1"/>
+            </wp:cNvGraphicFramePr>
+            <a:graphic xmlns:a="http://schemas.openxmlformats.org/drawingml/2006/main">
+              <a:graphicData uri="http://schemas.openxmlformats.org/drawingml/2006/picture">
+                <pic:pic xmlns:pic="http://schemas.openxmlformats.org/drawingml/2006/picture">
+                  <pic:nvPicPr>
+                    <pic:cNvPr id="0" name="Picture 6" descr="Francisco/ReconocimientoFacial/imagenes/image_0004.jpg"/>
+                    <pic:cNvPicPr>
+                      <a:picLocks noChangeAspect="1" noChangeArrowheads="1"/>
+                    </pic:cNvPicPr>
+                  </pic:nvPicPr>
+                  <pic:blipFill>
+                    <a:blip r:embed="rId11" cstate="print">
+                      <a:extLst>
+                        <a:ext uri="{28A0092B-C50C-407E-A947-70E740481C1C}">
+                          <a14:useLocalDpi xmlns:a14="http://schemas.microsoft.com/office/drawing/2010/main" val="0"/>
+                        </a:ext>
+                      </a:extLst>
+                    </a:blip>
+                    <a:srcRect/>
+                    <a:stretch>
+                      <a:fillRect/>
+                    </a:stretch>
+                  </pic:blipFill>
+                  <pic:spPr bwMode="auto">
+                    <a:xfrm>
+                      <a:off x="0" y="0"/>
+                      <a:ext cx="2516809" cy="1663352"/>
+                    </a:xfrm>
+                    <a:prstGeom prst="rect">
+                      <a:avLst/>
+                    </a:prstGeom>
+                    <a:noFill/>
+                    <a:ln>
+                      <a:noFill/>
+                    </a:ln>
+                  </pic:spPr>
+                </pic:pic>
+              </a:graphicData>
+            </a:graphic>
+          </wp:inline>
+        </w:drawing>
+      </w:r>
+    </w:p>
+    <w:p>
+      <w:pPr>
+        <w:jc w:val="both"/>
+      </w:pPr>
+    </w:p>
+    <w:p>
+      <w:pPr>
+        <w:jc w:val="both"/>
+      </w:pPr>
+      <w:r>
+        <w:rPr>
+          <w:noProof/>
+          <w:lang w:eastAsia="es-ES_tradnl"/>
+        </w:rPr>
+        <w:drawing>
+          <wp:inline distT="0" distB="0" distL="0" distR="0" wp14:anchorId="65657D12" wp14:editId="6EF9C950">
+            <wp:extent cx="2511002" cy="1659514"/>
+            <wp:effectExtent l="0" t="0" r="3810" b="0"/>
+            <wp:docPr id="6" name="Imagen 6" descr="Francisco/ReconocimientoFacial/salida/11.jpg"/>
+            <wp:cNvGraphicFramePr>
+              <a:graphicFrameLocks xmlns:a="http://schemas.openxmlformats.org/drawingml/2006/main" noChangeAspect="1"/>
+            </wp:cNvGraphicFramePr>
+            <a:graphic xmlns:a="http://schemas.openxmlformats.org/drawingml/2006/main">
+              <a:graphicData uri="http://schemas.openxmlformats.org/drawingml/2006/picture">
+                <pic:pic xmlns:pic="http://schemas.openxmlformats.org/drawingml/2006/picture">
+                  <pic:nvPicPr>
+                    <pic:cNvPr id="0" name="Picture 4" descr="Francisco/ReconocimientoFacial/salida/11.jpg"/>
+                    <pic:cNvPicPr>
+                      <a:picLocks noChangeAspect="1" noChangeArrowheads="1"/>
+                    </pic:cNvPicPr>
+                  </pic:nvPicPr>
+                  <pic:blipFill>
+                    <a:blip r:embed="rId12" cstate="print">
+                      <a:extLst>
+                        <a:ext uri="{28A0092B-C50C-407E-A947-70E740481C1C}">
+                          <a14:useLocalDpi xmlns:a14="http://schemas.microsoft.com/office/drawing/2010/main" val="0"/>
+                        </a:ext>
+                      </a:extLst>
+                    </a:blip>
+                    <a:srcRect/>
+                    <a:stretch>
+                      <a:fillRect/>
+                    </a:stretch>
+                  </pic:blipFill>
+                  <pic:spPr bwMode="auto">
+                    <a:xfrm>
+                      <a:off x="0" y="0"/>
+                      <a:ext cx="2528159" cy="1670853"/>
+                    </a:xfrm>
+                    <a:prstGeom prst="rect">
+                      <a:avLst/>
+                    </a:prstGeom>
+                    <a:noFill/>
+                    <a:ln>
+                      <a:noFill/>
+                    </a:ln>
+                  </pic:spPr>
+                </pic:pic>
+              </a:graphicData>
+            </a:graphic>
+          </wp:inline>
+        </w:drawing>
+      </w:r>
+      <w:r>
+        <w:rPr>
+          <w:noProof/>
+          <w:lang w:eastAsia="es-ES_tradnl"/>
+        </w:rPr>
+        <w:drawing>
+          <wp:inline distT="0" distB="0" distL="0" distR="0" wp14:anchorId="468117B9" wp14:editId="58FBB766">
+            <wp:extent cx="2511002" cy="1659515"/>
+            <wp:effectExtent l="0" t="0" r="3810" b="0"/>
+            <wp:docPr id="10" name="Imagen 10" descr="Francisco/ReconocimientoFacial/imagenes/image_0012.jpg"/>
+            <wp:cNvGraphicFramePr>
+              <a:graphicFrameLocks xmlns:a="http://schemas.openxmlformats.org/drawingml/2006/main" noChangeAspect="1"/>
+            </wp:cNvGraphicFramePr>
+            <a:graphic xmlns:a="http://schemas.openxmlformats.org/drawingml/2006/main">
+              <a:graphicData uri="http://schemas.openxmlformats.org/drawingml/2006/picture">
+                <pic:pic xmlns:pic="http://schemas.openxmlformats.org/drawingml/2006/picture">
+                  <pic:nvPicPr>
+                    <pic:cNvPr id="0" name="Picture 8" descr="Francisco/ReconocimientoFacial/imagenes/image_0012.jpg"/>
+                    <pic:cNvPicPr>
+                      <a:picLocks noChangeAspect="1" noChangeArrowheads="1"/>
+                    </pic:cNvPicPr>
+                  </pic:nvPicPr>
+                  <pic:blipFill>
+                    <a:blip r:embed="rId13" cstate="print">
+                      <a:extLst>
+                        <a:ext uri="{28A0092B-C50C-407E-A947-70E740481C1C}">
+                          <a14:useLocalDpi xmlns:a14="http://schemas.microsoft.com/office/drawing/2010/main" val="0"/>
+                        </a:ext>
+                      </a:extLst>
+                    </a:blip>
+                    <a:srcRect/>
+                    <a:stretch>
+                      <a:fillRect/>
+                    </a:stretch>
+                  </pic:blipFill>
+                  <pic:spPr bwMode="auto">
+                    <a:xfrm>
+                      <a:off x="0" y="0"/>
+                      <a:ext cx="2526612" cy="1669832"/>
+                    </a:xfrm>
+                    <a:prstGeom prst="rect">
+                      <a:avLst/>
+                    </a:prstGeom>
+                    <a:noFill/>
+                    <a:ln>
+                      <a:noFill/>
+                    </a:ln>
+                  </pic:spPr>
+                </pic:pic>
+              </a:graphicData>
+            </a:graphic>
+          </wp:inline>
+        </w:drawing>
+      </w:r>
+    </w:p>
+    <w:p>
+      <w:pPr>
+        <w:jc w:val="both"/>
+      </w:pPr>
+    </w:p>
+    <w:p>
+      <w:pPr>
+        <w:jc w:val="both"/>
+      </w:pPr>
+      <w:r>
+        <w:rPr>
+          <w:noProof/>
+          <w:lang w:eastAsia="es-ES_tradnl"/>
+        </w:rPr>
+        <w:drawing>
+          <wp:inline distT="0" distB="0" distL="0" distR="0" wp14:anchorId="56BE7747" wp14:editId="05C2F135">
+            <wp:extent cx="2511002" cy="1659514"/>
+            <wp:effectExtent l="0" t="0" r="3810" b="0"/>
+            <wp:docPr id="11" name="Imagen 11" descr="Francisco/ReconocimientoFacial/salida/276.jpg"/>
+            <wp:cNvGraphicFramePr>
+              <a:graphicFrameLocks xmlns:a="http://schemas.openxmlformats.org/drawingml/2006/main" noChangeAspect="1"/>
+            </wp:cNvGraphicFramePr>
+            <a:graphic xmlns:a="http://schemas.openxmlformats.org/drawingml/2006/main">
+              <a:graphicData uri="http://schemas.openxmlformats.org/drawingml/2006/picture">
+                <pic:pic xmlns:pic="http://schemas.openxmlformats.org/drawingml/2006/picture">
+                  <pic:nvPicPr>
+                    <pic:cNvPr id="0" name="Picture 9" descr="Francisco/ReconocimientoFacial/salida/276.jpg"/>
+                    <pic:cNvPicPr>
+                      <a:picLocks noChangeAspect="1" noChangeArrowheads="1"/>
+                    </pic:cNvPicPr>
+                  </pic:nvPicPr>
+                  <pic:blipFill>
+                    <a:blip r:embed="rId14" cstate="print">
+                      <a:extLst>
+                        <a:ext uri="{28A0092B-C50C-407E-A947-70E740481C1C}">
+                          <a14:useLocalDpi xmlns:a14="http://schemas.microsoft.com/office/drawing/2010/main" val="0"/>
+                        </a:ext>
+                      </a:extLst>
+                    </a:blip>
+                    <a:srcRect/>
+                    <a:stretch>
+                      <a:fillRect/>
+                    </a:stretch>
+                  </pic:blipFill>
+                  <pic:spPr bwMode="auto">
+                    <a:xfrm>
+                      <a:off x="0" y="0"/>
+                      <a:ext cx="2514791" cy="1662018"/>
+                    </a:xfrm>
+                    <a:prstGeom prst="rect">
+                      <a:avLst/>
+                    </a:prstGeom>
+                    <a:noFill/>
+                    <a:ln>
+                      <a:noFill/>
+                    </a:ln>
+                  </pic:spPr>
+                </pic:pic>
+              </a:graphicData>
+            </a:graphic>
+          </wp:inline>
+        </w:drawing>
+      </w:r>
+      <w:r>
+        <w:rPr>
+          <w:noProof/>
+          <w:lang w:eastAsia="es-ES_tradnl"/>
+        </w:rPr>
+        <w:drawing>
+          <wp:inline distT="0" distB="0" distL="0" distR="0" wp14:anchorId="43DFBA64" wp14:editId="00DCD9BD">
+            <wp:extent cx="2511002" cy="1659514"/>
+            <wp:effectExtent l="0" t="0" r="3810" b="0"/>
+            <wp:docPr id="12" name="Imagen 12" descr="Francisco/ReconocimientoFacial/imagenes/image_0275.jpg"/>
+            <wp:cNvGraphicFramePr>
+              <a:graphicFrameLocks xmlns:a="http://schemas.openxmlformats.org/drawingml/2006/main" noChangeAspect="1"/>
+            </wp:cNvGraphicFramePr>
+            <a:graphic xmlns:a="http://schemas.openxmlformats.org/drawingml/2006/main">
+              <a:graphicData uri="http://schemas.openxmlformats.org/drawingml/2006/picture">
+                <pic:pic xmlns:pic="http://schemas.openxmlformats.org/drawingml/2006/picture">
+                  <pic:nvPicPr>
+                    <pic:cNvPr id="0" name="Picture 10" descr="Francisco/ReconocimientoFacial/imagenes/image_0275.jpg"/>
+                    <pic:cNvPicPr>
+                      <a:picLocks noChangeAspect="1" noChangeArrowheads="1"/>
+                    </pic:cNvPicPr>
+                  </pic:nvPicPr>
+                  <pic:blipFill>
+                    <a:blip r:embed="rId15" cstate="print">
+                      <a:extLst>
+                        <a:ext uri="{28A0092B-C50C-407E-A947-70E740481C1C}">
+                          <a14:useLocalDpi xmlns:a14="http://schemas.microsoft.com/office/drawing/2010/main" val="0"/>
+                        </a:ext>
+                      </a:extLst>
+                    </a:blip>
+                    <a:srcRect/>
+                    <a:stretch>
+                      <a:fillRect/>
+                    </a:stretch>
+                  </pic:blipFill>
+                  <pic:spPr bwMode="auto">
+                    <a:xfrm>
+                      <a:off x="0" y="0"/>
+                      <a:ext cx="2518413" cy="1664412"/>
+                    </a:xfrm>
+                    <a:prstGeom prst="rect">
+                      <a:avLst/>
+                    </a:prstGeom>
+                    <a:noFill/>
+                    <a:ln>
+                      <a:noFill/>
+                    </a:ln>
+                  </pic:spPr>
+                </pic:pic>
+              </a:graphicData>
+            </a:graphic>
+          </wp:inline>
+        </w:drawing>
+      </w:r>
+    </w:p>
+    <w:p>
+      <w:pPr>
+        <w:jc w:val="both"/>
+      </w:pPr>
+    </w:p>
+    <w:p>
+      <w:pPr>
+        <w:jc w:val="both"/>
+      </w:pPr>
+      <w:r>
+        <w:t xml:space="preserve">Como se puede ver en las imágenes, los resultados de este algoritmo son muy malos </w:t>
+      </w:r>
+      <w:r>
+        <w:t xml:space="preserve">ya que en función de la iluminación, podría reconocer color carne en zonas donde no las hay. </w:t>
+      </w:r>
+    </w:p>
+    <w:p>
+      <w:pPr>
+        <w:jc w:val="both"/>
+      </w:pPr>
+    </w:p>
+    <w:p>
+      <w:pPr>
+        <w:jc w:val="both"/>
+      </w:pPr>
+      <w:r>
+        <w:t xml:space="preserve">En conclusión, este algoritmo no es lo suficiente bueno para poder trabajar sobre el. </w:t>
+      </w:r>
+      <w:r>
+        <w:t xml:space="preserve">Por lo tanto, en el siguiente apartado vamos a implementar otra técnica, con la cual vamos a convertir la imagen RGB a YCrCb para poder quitar iluminación de las imágenes. </w:t>
+      </w:r>
+    </w:p>
+    <w:p>
+      <w:pPr>
+        <w:jc w:val="both"/>
+      </w:pPr>
+    </w:p>
     <w:p>
       <w:pPr>
         <w:pStyle w:val="Encabezado1"/>
-      </w:pPr>
-      <w:r>
-        <w:t xml:space="preserve">3 </w:t>
-      </w:r>
-      <w:proofErr w:type="spellStart"/>
-      <w:r>
-        <w:t>Sacar</w:t>
-      </w:r>
-      <w:proofErr w:type="spellEnd"/>
-      <w:r>
-        <w:t xml:space="preserve"> </w:t>
-      </w:r>
-      <w:proofErr w:type="spellStart"/>
-      <w:r>
-        <w:t>piel</w:t>
-      </w:r>
-      <w:proofErr w:type="spellEnd"/>
-      <w:r>
-        <w:t xml:space="preserve"> de </w:t>
-      </w:r>
-      <w:proofErr w:type="spellStart"/>
-      <w:r>
-        <w:t>las</w:t>
-      </w:r>
-      <w:proofErr w:type="spellEnd"/>
-      <w:r>
-        <w:t xml:space="preserve"> </w:t>
-      </w:r>
-      <w:proofErr w:type="spellStart"/>
-      <w:r>
-        <w:t>imágenes</w:t>
-      </w:r>
-      <w:proofErr w:type="spellEnd"/>
-    </w:p>
-    <w:p/>
+        <w:jc w:val="both"/>
+      </w:pPr>
+      <w:r>
+        <w:lastRenderedPageBreak/>
+        <w:t>3 Sacar piel de las imágenes</w:t>
+      </w:r>
+    </w:p>
+    <w:p>
+      <w:pPr>
+        <w:jc w:val="both"/>
+      </w:pPr>
+    </w:p>
+    <w:p>
+      <w:pPr>
+        <w:jc w:val="both"/>
+      </w:pPr>
+      <w:r>
+        <w:t>Como se ha visto en el apartado anterior, sacar el color carne en una imagen obtiene muy malos resultados. Por lo tanto, vamos a pasar a detectar la piel de una imagen.</w:t>
+      </w:r>
+    </w:p>
+    <w:p>
+      <w:pPr>
+        <w:jc w:val="both"/>
+      </w:pPr>
+    </w:p>
+    <w:p>
+      <w:pPr>
+        <w:jc w:val="both"/>
+      </w:pPr>
+      <w:r>
+        <w:t>Para ello nos hemos basado en este paper [2]</w:t>
+      </w:r>
+      <w:r>
+        <w:t>, en el cual usa esta idea y vamos a llevarla a cabo.</w:t>
+      </w:r>
+    </w:p>
+    <w:p>
+      <w:pPr>
+        <w:jc w:val="both"/>
+      </w:pPr>
+    </w:p>
+    <w:p>
+      <w:pPr>
+        <w:jc w:val="both"/>
+      </w:pPr>
+    </w:p>
     <w:p>
       <w:pPr>
         <w:pStyle w:val="Encabezado2"/>
-      </w:pPr>
-      <w:r>
-        <w:t xml:space="preserve">3.1 </w:t>
-      </w:r>
-      <w:proofErr w:type="spellStart"/>
-      <w:r>
-        <w:t>Sacar</w:t>
-      </w:r>
-      <w:proofErr w:type="spellEnd"/>
-      <w:r>
-        <w:t xml:space="preserve"> </w:t>
-      </w:r>
-      <w:proofErr w:type="spellStart"/>
-      <w:r>
-        <w:t>piel</w:t>
-      </w:r>
-      <w:proofErr w:type="spellEnd"/>
-    </w:p>
-    <w:p/>
-    <w:p/>
+        <w:jc w:val="both"/>
+      </w:pPr>
+      <w:r>
+        <w:t>3.1 Sacar piel</w:t>
+      </w:r>
+    </w:p>
+    <w:p>
+      <w:pPr>
+        <w:jc w:val="both"/>
+      </w:pPr>
+    </w:p>
+    <w:p>
+      <w:pPr>
+        <w:jc w:val="both"/>
+      </w:pPr>
+      <w:r>
+        <w:t>Primeramente, creamos la función:</w:t>
+      </w:r>
+    </w:p>
+    <w:p>
+      <w:pPr>
+        <w:jc w:val="both"/>
+      </w:pPr>
+    </w:p>
+    <w:p>
+      <w:pPr>
+        <w:jc w:val="center"/>
+        <w:rPr>
+          <w:rStyle w:val="nfasissutil"/>
+          <w:sz w:val="22"/>
+        </w:rPr>
+      </w:pPr>
+      <w:r>
+        <w:rPr>
+          <w:rStyle w:val="nfasissutil"/>
+          <w:sz w:val="22"/>
+        </w:rPr>
+        <w:t>Mat TransformarDeRGBAYCrCbYPasoABlancoNegro(Mat, valY, minCr, maxCr, minCb, maxCb);</w:t>
+      </w:r>
+    </w:p>
+    <w:p>
+      <w:pPr>
+        <w:jc w:val="both"/>
+      </w:pPr>
+    </w:p>
+    <w:p>
+      <w:pPr>
+        <w:jc w:val="both"/>
+      </w:pPr>
+      <w:r>
+        <w:t>Con esta función, vamos a aplicar un filtro a la imagen en RGB para quitar la iluminación. Como pensamos que podríamos modificar algo de la transformación que hacia OpenCV, la hemos implementado nosotros para poder controlarla en caso de no tener resultados del todo positivos.</w:t>
+      </w:r>
+    </w:p>
+    <w:p>
+      <w:pPr>
+        <w:jc w:val="both"/>
+      </w:pPr>
+    </w:p>
+    <w:p>
+      <w:pPr>
+        <w:jc w:val="both"/>
+      </w:pPr>
+      <w:r>
+        <w:t>Los resultados que nos proporciona este algoritmo son:</w:t>
+      </w:r>
+    </w:p>
+    <w:p>
+      <w:pPr>
+        <w:jc w:val="both"/>
+      </w:pPr>
+    </w:p>
+    <w:p>
+      <w:pPr>
+        <w:jc w:val="both"/>
+      </w:pPr>
+    </w:p>
+    <w:p>
+      <w:pPr>
+        <w:jc w:val="both"/>
+      </w:pPr>
+    </w:p>
+    <w:p>
+      <w:pPr>
+        <w:jc w:val="both"/>
+      </w:pPr>
+    </w:p>
     <w:p>
       <w:pPr>
         <w:pStyle w:val="Encabezado2"/>
-      </w:pPr>
-      <w:r>
-        <w:t xml:space="preserve">3.2 </w:t>
-      </w:r>
-      <w:proofErr w:type="spellStart"/>
-      <w:r>
-        <w:t>Recortar</w:t>
-      </w:r>
-      <w:proofErr w:type="spellEnd"/>
-      <w:r>
-        <w:t xml:space="preserve"> </w:t>
-      </w:r>
-      <w:proofErr w:type="spellStart"/>
-      <w:r>
-        <w:t>piel</w:t>
-      </w:r>
-      <w:proofErr w:type="spellEnd"/>
-    </w:p>
-    <w:p/>
-    <w:p/>
+        <w:jc w:val="both"/>
+      </w:pPr>
+      <w:r>
+        <w:t>3.2 Recortar piel</w:t>
+      </w:r>
+    </w:p>
+    <w:p>
+      <w:pPr>
+        <w:jc w:val="both"/>
+      </w:pPr>
+    </w:p>
+    <w:p>
+      <w:pPr>
+        <w:jc w:val="both"/>
+      </w:pPr>
+    </w:p>
     <w:p>
       <w:pPr>
         <w:pStyle w:val="Encabezado2"/>
-      </w:pPr>
-      <w:r>
-        <w:t xml:space="preserve">3.3 </w:t>
-      </w:r>
-      <w:proofErr w:type="spellStart"/>
-      <w:r>
-        <w:t>Verificar</w:t>
-      </w:r>
-      <w:proofErr w:type="spellEnd"/>
-      <w:r>
-        <w:t xml:space="preserve"> </w:t>
-      </w:r>
-      <w:proofErr w:type="spellStart"/>
-      <w:r>
-        <w:t>si</w:t>
-      </w:r>
-      <w:proofErr w:type="spellEnd"/>
-      <w:r>
-        <w:t xml:space="preserve"> </w:t>
-      </w:r>
-      <w:r>
-        <w:t xml:space="preserve">hay </w:t>
-      </w:r>
-      <w:proofErr w:type="spellStart"/>
-      <w:r>
-        <w:t>ojos</w:t>
-      </w:r>
-      <w:proofErr w:type="spellEnd"/>
-      <w:r>
-        <w:t xml:space="preserve"> en la</w:t>
+        <w:jc w:val="both"/>
+      </w:pPr>
+      <w:r>
+        <w:t xml:space="preserve">3.3 Verificar si </w:t>
+      </w:r>
+      <w:r>
+        <w:t>hay ojos en la</w:t>
+      </w:r>
+      <w:r>
+        <w:t xml:space="preserve"> cara</w:t>
+      </w:r>
+    </w:p>
+    <w:p>
+      <w:pPr>
+        <w:jc w:val="both"/>
+      </w:pPr>
+    </w:p>
+    <w:p>
+      <w:pPr>
+        <w:jc w:val="both"/>
+      </w:pPr>
+    </w:p>
+    <w:p>
+      <w:pPr>
+        <w:jc w:val="both"/>
+      </w:pPr>
+    </w:p>
+    <w:p>
+      <w:pPr>
+        <w:jc w:val="both"/>
+      </w:pPr>
+    </w:p>
+    <w:p>
+      <w:pPr>
+        <w:pStyle w:val="Ttulo2"/>
+      </w:pPr>
+      <w:r>
+        <w:t>X-1</w:t>
       </w:r>
       <w:bookmarkStart w:id="0" w:name="_GoBack"/>
       <w:bookmarkEnd w:id="0"/>
       <w:r>
         <w:t xml:space="preserve"> </w:t>
       </w:r>
-      <w:proofErr w:type="spellStart"/>
-      <w:r>
-        <w:t>cara</w:t>
-      </w:r>
-      <w:proofErr w:type="spellEnd"/>
-    </w:p>
-    <w:p/>
-    <w:p/>
-    <w:p/>
-    <w:p/>
-    <w:p/>
-    <w:p/>
-    <w:p/>
-    <w:p/>
-    <w:p/>
-    <w:p/>
-    <w:p/>
+      <w:r>
+        <w:t>Otras pruebas</w:t>
+      </w:r>
+    </w:p>
+    <w:p>
+      <w:pPr>
+        <w:jc w:val="both"/>
+      </w:pPr>
+    </w:p>
+    <w:p>
+      <w:pPr>
+        <w:jc w:val="both"/>
+      </w:pPr>
+      <w:r>
+        <w:t>gauss</w:t>
+      </w:r>
+    </w:p>
+    <w:p>
+      <w:pPr>
+        <w:jc w:val="both"/>
+      </w:pPr>
+    </w:p>
+    <w:p>
+      <w:pPr>
+        <w:jc w:val="both"/>
+      </w:pPr>
+    </w:p>
+    <w:p>
+      <w:pPr>
+        <w:jc w:val="both"/>
+      </w:pPr>
+    </w:p>
+    <w:p>
+      <w:pPr>
+        <w:jc w:val="both"/>
+      </w:pPr>
+    </w:p>
     <w:p>
       <w:pPr>
         <w:pStyle w:val="Encabezado1"/>
-      </w:pPr>
-      <w:r>
-        <w:t xml:space="preserve">X </w:t>
-      </w:r>
-      <w:proofErr w:type="spellStart"/>
-      <w:r>
-        <w:t>Referencias</w:t>
-      </w:r>
-      <w:proofErr w:type="spellEnd"/>
-    </w:p>
-    <w:p>
-      <w:r>
-        <w:t xml:space="preserve">1 – Base de </w:t>
-      </w:r>
-      <w:proofErr w:type="spellStart"/>
-      <w:r>
-        <w:t>datos</w:t>
-      </w:r>
-      <w:proofErr w:type="spellEnd"/>
-      <w:r>
-        <w:t xml:space="preserve"> de </w:t>
-      </w:r>
-      <w:proofErr w:type="spellStart"/>
-      <w:r>
-        <w:t>caras</w:t>
-      </w:r>
-      <w:proofErr w:type="spellEnd"/>
-      <w:r>
-        <w:t>:</w:t>
-      </w:r>
-    </w:p>
-    <w:p>
-      <w:r>
-        <w:t xml:space="preserve">2 - </w:t>
+        <w:jc w:val="both"/>
+      </w:pPr>
+      <w:r>
+        <w:t>X Referencias</w:t>
+      </w:r>
+    </w:p>
+    <w:p>
+      <w:pPr>
+        <w:jc w:val="both"/>
+      </w:pPr>
+      <w:r>
+        <w:t>[</w:t>
+      </w:r>
+      <w:r>
+        <w:t>1</w:t>
+      </w:r>
+      <w:r>
+        <w:t>]</w:t>
+      </w:r>
+      <w:r>
+        <w:t xml:space="preserve"> – Base de datos de caras:</w:t>
+      </w:r>
+    </w:p>
+    <w:p>
+      <w:pPr>
+        <w:jc w:val="both"/>
+      </w:pPr>
+      <w:r>
+        <w:t>[</w:t>
+      </w:r>
+      <w:r>
+        <w:t>2</w:t>
+      </w:r>
+      <w:r>
+        <w:t>]</w:t>
+      </w:r>
+      <w:r>
+        <w:t xml:space="preserve"> </w:t>
+      </w:r>
+      <w:r>
+        <w:t>–</w:t>
+      </w:r>
+      <w:r>
+        <w:t xml:space="preserve"> </w:t>
+      </w:r>
+      <w:r>
+        <w:t xml:space="preserve">Paper sobre sacar piel: </w:t>
+      </w:r>
+    </w:p>
+    <w:p>
+      <w:pPr>
+        <w:jc w:val="both"/>
+      </w:pPr>
+      <w:r>
+        <w:t xml:space="preserve">[3] - </w:t>
       </w:r>
     </w:p>
     <w:sectPr>
-      <w:footerReference w:type="default" r:id="rId7"/>
+      <w:footerReference w:type="default" r:id="rId16"/>
       <w:pgSz w:w="11906" w:h="16838"/>
       <w:pgMar w:top="1417" w:right="1701" w:bottom="1417" w:left="1701" w:header="0" w:footer="708" w:gutter="0"/>
       <w:cols w:space="720"/>
@@ -774,7 +1418,7 @@
     <w:r>
       <w:rPr>
         <w:noProof/>
-        <w:lang w:val="es-ES_tradnl" w:eastAsia="es-ES_tradnl"/>
+        <w:lang w:eastAsia="es-ES_tradnl"/>
       </w:rPr>
       <mc:AlternateContent>
         <mc:Choice Requires="wps">
@@ -832,7 +1476,7 @@
                             <w:rPr>
                               <w:noProof/>
                             </w:rPr>
-                            <w:t>2</w:t>
+                            <w:t>4</w:t>
                           </w:r>
                           <w:r>
                             <w:fldChar w:fldCharType="end"/>
@@ -851,30 +1495,35 @@
         </mc:Choice>
         <mc:Fallback>
           <w:pict>
-            <v:rect fillcolor="#FFFFFF" style="position:absolute;rotation:0;width:6.15pt;height:14.65pt;mso-wrap-distance-left:0pt;mso-wrap-distance-right:0pt;mso-wrap-distance-top:0pt;mso-wrap-distance-bottom:0pt;margin-top:0.05pt;mso-position-vertical-relative:text;margin-left:419.05pt;mso-position-horizontal:right;mso-position-horizontal-relative:margin">
-              <v:fill opacity="0f"/>
-              <v:textbox inset="0in,0in,0in,0in">
+            <v:shapetype w14:anchorId="0172DC10" id="_x0000_t202" coordsize="21600,21600" o:spt="202" path="m0,0l0,21600,21600,21600,21600,0xe">
+              <v:stroke joinstyle="miter"/>
+              <v:path gradientshapeok="t" o:connecttype="rect"/>
+            </v:shapetype>
+            <v:shape id="Marco1" o:spid="_x0000_s1026" type="#_x0000_t202" style="position:absolute;margin-left:-45.05pt;margin-top:.05pt;width:6.15pt;height:14.65pt;z-index:4;visibility:visible;mso-wrap-style:square;mso-wrap-distance-left:0;mso-wrap-distance-top:0;mso-wrap-distance-right:0;mso-wrap-distance-bottom:0;mso-position-horizontal:right;mso-position-horizontal-relative:margin;mso-position-vertical:absolute;mso-position-vertical-relative:text;v-text-anchor:top" o:gfxdata="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" stroked="f">
+              <v:fill opacity="0"/>
+              <v:textbox style="mso-fit-shape-to-text:t" inset="0,0,0,0">
                 <w:txbxContent>
                   <w:p>
                     <w:pPr>
                       <w:pStyle w:val="Piedepgina"/>
-                      <w:pBdr/>
-                      <w:rPr/>
                     </w:pPr>
                     <w:r>
                       <w:rPr>
-                        <w:rStyle w:val="Pagenumber"/>
+                        <w:rStyle w:val="Nmerodepgina"/>
                       </w:rPr>
                       <w:fldChar w:fldCharType="begin"/>
                     </w:r>
                     <w:r>
-                      <w:instrText> PAGE </w:instrText>
+                      <w:instrText>PAGE</w:instrText>
                     </w:r>
                     <w:r>
                       <w:fldChar w:fldCharType="separate"/>
                     </w:r>
                     <w:r>
-                      <w:t>2</w:t>
+                      <w:rPr>
+                        <w:noProof/>
+                      </w:rPr>
+                      <w:t>4</w:t>
                     </w:r>
                     <w:r>
                       <w:fldChar w:fldCharType="end"/>
@@ -882,8 +1531,8 @@
                   </w:p>
                 </w:txbxContent>
               </v:textbox>
-              <w10:wrap type="topAndBottom"/>
-            </v:rect>
+              <w10:wrap type="topAndBottom" anchorx="margin"/>
+            </v:shape>
           </w:pict>
         </mc:Fallback>
       </mc:AlternateContent>
@@ -909,6 +1558,127 @@
     </w:p>
   </w:footnote>
 </w:footnotes>
+</file>
+
+<file path=word/numbering.xml><?xml version="1.0" encoding="utf-8"?>
+<w:numbering xmlns:wpc="http://schemas.microsoft.com/office/word/2010/wordprocessingCanvas" xmlns:mo="http://schemas.microsoft.com/office/mac/office/2008/main" xmlns:mc="http://schemas.openxmlformats.org/markup-compatibility/2006" xmlns:mv="urn:schemas-microsoft-com:mac:vml" xmlns:o="urn:schemas-microsoft-com:office:office" xmlns:r="http://schemas.openxmlformats.org/officeDocument/2006/relationships" xmlns:m="http://schemas.openxmlformats.org/officeDocument/2006/math" xmlns:v="urn:schemas-microsoft-com:vml" xmlns:wp14="http://schemas.microsoft.com/office/word/2010/wordprocessingDrawing" xmlns:wp="http://schemas.openxmlformats.org/drawingml/2006/wordprocessingDrawing" xmlns:w10="urn:schemas-microsoft-com:office:word" xmlns:w="http://schemas.openxmlformats.org/wordprocessingml/2006/main" xmlns:w14="http://schemas.microsoft.com/office/word/2010/wordml" xmlns:w15="http://schemas.microsoft.com/office/word/2012/wordml" xmlns:wpg="http://schemas.microsoft.com/office/word/2010/wordprocessingGroup" xmlns:wpi="http://schemas.microsoft.com/office/word/2010/wordprocessingInk" xmlns:wne="http://schemas.microsoft.com/office/word/2006/wordml" xmlns:wps="http://schemas.microsoft.com/office/word/2010/wordprocessingShape" mc:Ignorable="w14 w15 wp14">
+  <w:abstractNum w:abstractNumId="0">
+    <w:nsid w:val="76271246"/>
+    <w:multiLevelType w:val="hybridMultilevel"/>
+    <w:tmpl w:val="3CB8E3A4"/>
+    <w:lvl w:ilvl="0" w:tplc="ADAC40A4">
+      <w:start w:val="1"/>
+      <w:numFmt w:val="bullet"/>
+      <w:lvlText w:val="-"/>
+      <w:lvlJc w:val="left"/>
+      <w:pPr>
+        <w:ind w:left="720" w:hanging="360"/>
+      </w:pPr>
+      <w:rPr>
+        <w:rFonts w:ascii="Calibri" w:eastAsiaTheme="minorHAnsi" w:hAnsi="Calibri" w:cstheme="minorBidi" w:hint="default"/>
+      </w:rPr>
+    </w:lvl>
+    <w:lvl w:ilvl="1" w:tplc="040A0003" w:tentative="1">
+      <w:start w:val="1"/>
+      <w:numFmt w:val="bullet"/>
+      <w:lvlText w:val="o"/>
+      <w:lvlJc w:val="left"/>
+      <w:pPr>
+        <w:ind w:left="1440" w:hanging="360"/>
+      </w:pPr>
+      <w:rPr>
+        <w:rFonts w:ascii="Courier New" w:hAnsi="Courier New" w:cs="Courier New" w:hint="default"/>
+      </w:rPr>
+    </w:lvl>
+    <w:lvl w:ilvl="2" w:tplc="040A0005" w:tentative="1">
+      <w:start w:val="1"/>
+      <w:numFmt w:val="bullet"/>
+      <w:lvlText w:val=""/>
+      <w:lvlJc w:val="left"/>
+      <w:pPr>
+        <w:ind w:left="2160" w:hanging="360"/>
+      </w:pPr>
+      <w:rPr>
+        <w:rFonts w:ascii="Wingdings" w:hAnsi="Wingdings" w:hint="default"/>
+      </w:rPr>
+    </w:lvl>
+    <w:lvl w:ilvl="3" w:tplc="040A0001" w:tentative="1">
+      <w:start w:val="1"/>
+      <w:numFmt w:val="bullet"/>
+      <w:lvlText w:val=""/>
+      <w:lvlJc w:val="left"/>
+      <w:pPr>
+        <w:ind w:left="2880" w:hanging="360"/>
+      </w:pPr>
+      <w:rPr>
+        <w:rFonts w:ascii="Symbol" w:hAnsi="Symbol" w:hint="default"/>
+      </w:rPr>
+    </w:lvl>
+    <w:lvl w:ilvl="4" w:tplc="040A0003" w:tentative="1">
+      <w:start w:val="1"/>
+      <w:numFmt w:val="bullet"/>
+      <w:lvlText w:val="o"/>
+      <w:lvlJc w:val="left"/>
+      <w:pPr>
+        <w:ind w:left="3600" w:hanging="360"/>
+      </w:pPr>
+      <w:rPr>
+        <w:rFonts w:ascii="Courier New" w:hAnsi="Courier New" w:cs="Courier New" w:hint="default"/>
+      </w:rPr>
+    </w:lvl>
+    <w:lvl w:ilvl="5" w:tplc="040A0005" w:tentative="1">
+      <w:start w:val="1"/>
+      <w:numFmt w:val="bullet"/>
+      <w:lvlText w:val=""/>
+      <w:lvlJc w:val="left"/>
+      <w:pPr>
+        <w:ind w:left="4320" w:hanging="360"/>
+      </w:pPr>
+      <w:rPr>
+        <w:rFonts w:ascii="Wingdings" w:hAnsi="Wingdings" w:hint="default"/>
+      </w:rPr>
+    </w:lvl>
+    <w:lvl w:ilvl="6" w:tplc="040A0001" w:tentative="1">
+      <w:start w:val="1"/>
+      <w:numFmt w:val="bullet"/>
+      <w:lvlText w:val=""/>
+      <w:lvlJc w:val="left"/>
+      <w:pPr>
+        <w:ind w:left="5040" w:hanging="360"/>
+      </w:pPr>
+      <w:rPr>
+        <w:rFonts w:ascii="Symbol" w:hAnsi="Symbol" w:hint="default"/>
+      </w:rPr>
+    </w:lvl>
+    <w:lvl w:ilvl="7" w:tplc="040A0003" w:tentative="1">
+      <w:start w:val="1"/>
+      <w:numFmt w:val="bullet"/>
+      <w:lvlText w:val="o"/>
+      <w:lvlJc w:val="left"/>
+      <w:pPr>
+        <w:ind w:left="5760" w:hanging="360"/>
+      </w:pPr>
+      <w:rPr>
+        <w:rFonts w:ascii="Courier New" w:hAnsi="Courier New" w:cs="Courier New" w:hint="default"/>
+      </w:rPr>
+    </w:lvl>
+    <w:lvl w:ilvl="8" w:tplc="040A0005" w:tentative="1">
+      <w:start w:val="1"/>
+      <w:numFmt w:val="bullet"/>
+      <w:lvlText w:val=""/>
+      <w:lvlJc w:val="left"/>
+      <w:pPr>
+        <w:ind w:left="6480" w:hanging="360"/>
+      </w:pPr>
+      <w:rPr>
+        <w:rFonts w:ascii="Wingdings" w:hAnsi="Wingdings" w:hint="default"/>
+      </w:rPr>
+    </w:lvl>
+  </w:abstractNum>
+  <w:num w:numId="1">
+    <w:abstractNumId w:val="0"/>
+  </w:num>
+</w:numbering>
 </file>
 
 <file path=word/styles.xml><?xml version="1.0" encoding="utf-8"?>
@@ -1309,6 +2079,31 @@
   <w:style w:type="paragraph" w:default="1" w:styleId="Normal">
     <w:name w:val="Normal"/>
     <w:qFormat/>
+    <w:rPr>
+      <w:lang w:val="es-ES_tradnl"/>
+    </w:rPr>
+  </w:style>
+  <w:style w:type="paragraph" w:styleId="Ttulo2">
+    <w:name w:val="heading 2"/>
+    <w:basedOn w:val="Normal"/>
+    <w:next w:val="Normal"/>
+    <w:link w:val="Ttulo2Car1"/>
+    <w:uiPriority w:val="9"/>
+    <w:unhideWhenUsed/>
+    <w:qFormat/>
+    <w:rsid w:val="00F51B12"/>
+    <w:pPr>
+      <w:keepNext/>
+      <w:keepLines/>
+      <w:spacing w:before="40"/>
+      <w:outlineLvl w:val="1"/>
+    </w:pPr>
+    <w:rPr>
+      <w:rFonts w:asciiTheme="majorHAnsi" w:eastAsiaTheme="majorEastAsia" w:hAnsiTheme="majorHAnsi" w:cstheme="majorBidi"/>
+      <w:color w:val="2E74B5" w:themeColor="accent1" w:themeShade="BF"/>
+      <w:sz w:val="26"/>
+      <w:szCs w:val="26"/>
+    </w:rPr>
   </w:style>
   <w:style w:type="character" w:default="1" w:styleId="Fuentedeprrafopredeter">
     <w:name w:val="Default Paragraph Font"/>
@@ -1540,6 +2335,32 @@
     <w:name w:val="Contenido del marco"/>
     <w:basedOn w:val="Normal"/>
     <w:qFormat/>
+  </w:style>
+  <w:style w:type="character" w:styleId="nfasissutil">
+    <w:name w:val="Subtle Emphasis"/>
+    <w:basedOn w:val="Fuentedeprrafopredeter"/>
+    <w:uiPriority w:val="19"/>
+    <w:qFormat/>
+    <w:rsid w:val="005A14E9"/>
+    <w:rPr>
+      <w:i/>
+      <w:iCs/>
+      <w:color w:val="404040" w:themeColor="text1" w:themeTint="BF"/>
+    </w:rPr>
+  </w:style>
+  <w:style w:type="character" w:customStyle="1" w:styleId="Ttulo2Car1">
+    <w:name w:val="Título 2 Car1"/>
+    <w:basedOn w:val="Fuentedeprrafopredeter"/>
+    <w:link w:val="Ttulo2"/>
+    <w:uiPriority w:val="9"/>
+    <w:rsid w:val="00F51B12"/>
+    <w:rPr>
+      <w:rFonts w:asciiTheme="majorHAnsi" w:eastAsiaTheme="majorEastAsia" w:hAnsiTheme="majorHAnsi" w:cstheme="majorBidi"/>
+      <w:color w:val="2E74B5" w:themeColor="accent1" w:themeShade="BF"/>
+      <w:sz w:val="26"/>
+      <w:szCs w:val="26"/>
+      <w:lang w:val="es-ES_tradnl"/>
+    </w:rPr>
   </w:style>
 </w:styles>
 </file>

</xml_diff>